<commit_message>
fixed some typos, formatting, and instances of jetbot
</commit_message>
<xml_diff>
--- a/docs/build/Syllabus.docx
+++ b/docs/build/Syllabus.docx
@@ -2,41 +2,41 @@
 <file path=word/document.xml><?xml version="1.0" encoding="utf-8"?>
 <w:document xmlns:w="http://schemas.openxmlformats.org/wordprocessingml/2006/main" xmlns:m="http://schemas.openxmlformats.org/officeDocument/2006/math" xmlns:r="http://schemas.openxmlformats.org/officeDocument/2006/relationships" xmlns:o="urn:schemas-microsoft-com:office:office" xmlns:v="urn:schemas-microsoft-com:vml" xmlns:w10="urn:schemas-microsoft-com:office:word" xmlns:a="http://schemas.openxmlformats.org/drawingml/2006/main" xmlns:pic="http://schemas.openxmlformats.org/drawingml/2006/picture" xmlns:wp="http://schemas.openxmlformats.org/drawingml/2006/wordprocessingDrawing">
   <w:body>
+    <w:bookmarkStart w:id="21" w:name="nvidiacal-poly-robotics-teaching-kit-with-jet"/>
     <w:p>
       <w:pPr>
         <w:pStyle w:val="Heading1"/>
       </w:pPr>
-      <w:bookmarkStart w:id="21" w:name="nvidiacal-poly-robotics-teaching-kit-with-jet"/>
-      <w:bookmarkEnd w:id="21"/>
       <w:r>
         <w:t xml:space="preserve">NVIDIA/Cal Poly Robotics Teaching Kit with Jet</w:t>
       </w:r>
     </w:p>
+    <w:bookmarkEnd w:id="21"/>
+    <w:bookmarkStart w:id="22" w:name="module-1-course-introduction"/>
     <w:p>
       <w:pPr>
         <w:pStyle w:val="Heading2"/>
       </w:pPr>
-      <w:bookmarkStart w:id="22" w:name="module-1-course-introduction"/>
-      <w:bookmarkEnd w:id="22"/>
       <w:r>
         <w:t xml:space="preserve">Module 1: Course Introduction</w:t>
       </w:r>
     </w:p>
+    <w:bookmarkEnd w:id="22"/>
+    <w:bookmarkStart w:id="23" w:name="lecture-slides"/>
     <w:p>
       <w:pPr>
         <w:pStyle w:val="Heading3"/>
       </w:pPr>
-      <w:bookmarkStart w:id="23" w:name="lecture-slides"/>
-      <w:bookmarkEnd w:id="23"/>
       <w:r>
         <w:t xml:space="preserve">Lecture Slides</w:t>
       </w:r>
     </w:p>
-    <w:p>
-      <w:pPr>
-        <w:pStyle w:val="Compact"/>
-        <w:numPr>
-          <w:numId w:val="1001"/>
+    <w:bookmarkEnd w:id="23"/>
+    <w:p>
+      <w:pPr>
+        <w:pStyle w:val="Compact"/>
+        <w:numPr>
+          <w:numId w:val="2"/>
           <w:ilvl w:val="0"/>
         </w:numPr>
       </w:pPr>
@@ -57,7 +57,7 @@
       <w:pPr>
         <w:pStyle w:val="Compact"/>
         <w:numPr>
-          <w:numId w:val="1001"/>
+          <w:numId w:val="2"/>
           <w:ilvl w:val="0"/>
         </w:numPr>
       </w:pPr>
@@ -78,7 +78,7 @@
       <w:pPr>
         <w:pStyle w:val="Compact"/>
         <w:numPr>
-          <w:numId w:val="1001"/>
+          <w:numId w:val="2"/>
           <w:ilvl w:val="0"/>
         </w:numPr>
       </w:pPr>
@@ -99,7 +99,7 @@
       <w:pPr>
         <w:pStyle w:val="Compact"/>
         <w:numPr>
-          <w:numId w:val="1001"/>
+          <w:numId w:val="2"/>
           <w:ilvl w:val="0"/>
         </w:numPr>
       </w:pPr>
@@ -120,7 +120,7 @@
       <w:pPr>
         <w:pStyle w:val="Compact"/>
         <w:numPr>
-          <w:numId w:val="1001"/>
+          <w:numId w:val="2"/>
           <w:ilvl w:val="0"/>
         </w:numPr>
       </w:pPr>
@@ -137,21 +137,21 @@
         <w:t xml:space="preserve">Introduction to ROS</w:t>
       </w:r>
     </w:p>
+    <w:bookmarkStart w:id="24" w:name="labs"/>
     <w:p>
       <w:pPr>
         <w:pStyle w:val="Heading3"/>
       </w:pPr>
-      <w:bookmarkStart w:id="24" w:name="labs"/>
-      <w:bookmarkEnd w:id="24"/>
       <w:r>
         <w:t xml:space="preserve">Labs</w:t>
       </w:r>
     </w:p>
-    <w:p>
-      <w:pPr>
-        <w:pStyle w:val="Compact"/>
-        <w:numPr>
-          <w:numId w:val="1002"/>
+    <w:bookmarkEnd w:id="24"/>
+    <w:p>
+      <w:pPr>
+        <w:pStyle w:val="Compact"/>
+        <w:numPr>
+          <w:numId w:val="3"/>
           <w:ilvl w:val="0"/>
         </w:numPr>
       </w:pPr>
@@ -170,7 +170,7 @@
       <w:hyperlink r:id="rId25">
         <w:r>
           <w:rPr>
-            <w:rStyle w:val="Hyperlink"/>
+            <w:rStyle w:val="Link"/>
           </w:rPr>
           <w:t xml:space="preserve">Building the Robot</w:t>
         </w:r>
@@ -180,7 +180,7 @@
       <w:pPr>
         <w:pStyle w:val="Compact"/>
         <w:numPr>
-          <w:numId w:val="1002"/>
+          <w:numId w:val="3"/>
           <w:ilvl w:val="0"/>
         </w:numPr>
       </w:pPr>
@@ -199,34 +199,34 @@
       <w:hyperlink r:id="rId26">
         <w:r>
           <w:rPr>
-            <w:rStyle w:val="Hyperlink"/>
+            <w:rStyle w:val="Link"/>
           </w:rPr>
-          <w:t xml:space="preserve">Using ROS and Jetbot</w:t>
+          <w:t xml:space="preserve">Using ROS and Jet</w:t>
         </w:r>
       </w:hyperlink>
     </w:p>
+    <w:bookmarkStart w:id="27" w:name="questions"/>
     <w:p>
       <w:pPr>
         <w:pStyle w:val="Heading3"/>
       </w:pPr>
-      <w:bookmarkStart w:id="27" w:name="questions"/>
-      <w:bookmarkEnd w:id="27"/>
       <w:r>
         <w:t xml:space="preserve">Questions</w:t>
       </w:r>
     </w:p>
-    <w:p>
-      <w:pPr>
-        <w:pStyle w:val="Compact"/>
-        <w:numPr>
-          <w:numId w:val="1003"/>
+    <w:bookmarkEnd w:id="27"/>
+    <w:p>
+      <w:pPr>
+        <w:pStyle w:val="Compact"/>
+        <w:numPr>
+          <w:numId w:val="4"/>
           <w:ilvl w:val="0"/>
         </w:numPr>
       </w:pPr>
       <w:hyperlink r:id="rId28">
         <w:r>
           <w:rPr>
-            <w:rStyle w:val="Hyperlink"/>
+            <w:rStyle w:val="Link"/>
           </w:rPr>
           <w:t xml:space="preserve">Student Version</w:t>
         </w:r>
@@ -236,14 +236,14 @@
       <w:pPr>
         <w:pStyle w:val="Compact"/>
         <w:numPr>
-          <w:numId w:val="1003"/>
+          <w:numId w:val="4"/>
           <w:ilvl w:val="0"/>
         </w:numPr>
       </w:pPr>
       <w:hyperlink r:id="rId29">
         <w:r>
           <w:rPr>
-            <w:rStyle w:val="Hyperlink"/>
+            <w:rStyle w:val="Link"/>
           </w:rPr>
           <w:t xml:space="preserve">Answers</w:t>
         </w:r>
@@ -256,31 +256,31 @@
         </w:pict>
       </w:r>
     </w:p>
+    <w:bookmarkStart w:id="30" w:name="module-2-sensors-and-actuators"/>
     <w:p>
       <w:pPr>
         <w:pStyle w:val="Heading2"/>
       </w:pPr>
-      <w:bookmarkStart w:id="30" w:name="module-2-sensors-and-actuators"/>
-      <w:bookmarkEnd w:id="30"/>
       <w:r>
         <w:t xml:space="preserve">Module 2: Sensors and Actuators</w:t>
       </w:r>
     </w:p>
+    <w:bookmarkEnd w:id="30"/>
+    <w:bookmarkStart w:id="31" w:name="lecture-slides-1"/>
     <w:p>
       <w:pPr>
         <w:pStyle w:val="Heading3"/>
       </w:pPr>
-      <w:bookmarkStart w:id="31" w:name="lecture-slides-1"/>
-      <w:bookmarkEnd w:id="31"/>
       <w:r>
         <w:t xml:space="preserve">Lecture Slides</w:t>
       </w:r>
     </w:p>
-    <w:p>
-      <w:pPr>
-        <w:pStyle w:val="Compact"/>
-        <w:numPr>
-          <w:numId w:val="1004"/>
+    <w:bookmarkEnd w:id="31"/>
+    <w:p>
+      <w:pPr>
+        <w:pStyle w:val="Compact"/>
+        <w:numPr>
+          <w:numId w:val="5"/>
           <w:ilvl w:val="0"/>
         </w:numPr>
       </w:pPr>
@@ -301,7 +301,7 @@
       <w:pPr>
         <w:pStyle w:val="Compact"/>
         <w:numPr>
-          <w:numId w:val="1004"/>
+          <w:numId w:val="5"/>
           <w:ilvl w:val="0"/>
         </w:numPr>
       </w:pPr>
@@ -318,21 +318,21 @@
         <w:t xml:space="preserve">Camera, Motors, and Encoders</w:t>
       </w:r>
     </w:p>
+    <w:bookmarkStart w:id="32" w:name="labs-1"/>
     <w:p>
       <w:pPr>
         <w:pStyle w:val="Heading3"/>
       </w:pPr>
-      <w:bookmarkStart w:id="32" w:name="labs-1"/>
-      <w:bookmarkEnd w:id="32"/>
       <w:r>
         <w:t xml:space="preserve">Labs</w:t>
       </w:r>
     </w:p>
-    <w:p>
-      <w:pPr>
-        <w:pStyle w:val="Compact"/>
-        <w:numPr>
-          <w:numId w:val="1005"/>
+    <w:bookmarkEnd w:id="32"/>
+    <w:p>
+      <w:pPr>
+        <w:pStyle w:val="Compact"/>
+        <w:numPr>
+          <w:numId w:val="6"/>
           <w:ilvl w:val="0"/>
         </w:numPr>
       </w:pPr>
@@ -351,34 +351,34 @@
       <w:hyperlink r:id="rId33">
         <w:r>
           <w:rPr>
-            <w:rStyle w:val="Hyperlink"/>
+            <w:rStyle w:val="Link"/>
           </w:rPr>
           <w:t xml:space="preserve">Sense and Avoid</w:t>
         </w:r>
       </w:hyperlink>
     </w:p>
+    <w:bookmarkStart w:id="34" w:name="questions-1"/>
     <w:p>
       <w:pPr>
         <w:pStyle w:val="Heading3"/>
       </w:pPr>
-      <w:bookmarkStart w:id="34" w:name="questions-1"/>
-      <w:bookmarkEnd w:id="34"/>
       <w:r>
         <w:t xml:space="preserve">Questions</w:t>
       </w:r>
     </w:p>
-    <w:p>
-      <w:pPr>
-        <w:pStyle w:val="Compact"/>
-        <w:numPr>
-          <w:numId w:val="1006"/>
+    <w:bookmarkEnd w:id="34"/>
+    <w:p>
+      <w:pPr>
+        <w:pStyle w:val="Compact"/>
+        <w:numPr>
+          <w:numId w:val="7"/>
           <w:ilvl w:val="0"/>
         </w:numPr>
       </w:pPr>
       <w:hyperlink r:id="rId35">
         <w:r>
           <w:rPr>
-            <w:rStyle w:val="Hyperlink"/>
+            <w:rStyle w:val="Link"/>
           </w:rPr>
           <w:t xml:space="preserve">Student Version</w:t>
         </w:r>
@@ -388,14 +388,14 @@
       <w:pPr>
         <w:pStyle w:val="Compact"/>
         <w:numPr>
-          <w:numId w:val="1006"/>
+          <w:numId w:val="7"/>
           <w:ilvl w:val="0"/>
         </w:numPr>
       </w:pPr>
       <w:hyperlink r:id="rId36">
         <w:r>
           <w:rPr>
-            <w:rStyle w:val="Hyperlink"/>
+            <w:rStyle w:val="Link"/>
           </w:rPr>
           <w:t xml:space="preserve">Answers</w:t>
         </w:r>
@@ -408,31 +408,31 @@
         </w:pict>
       </w:r>
     </w:p>
+    <w:bookmarkStart w:id="37" w:name="module-3-computer-vision"/>
     <w:p>
       <w:pPr>
         <w:pStyle w:val="Heading2"/>
       </w:pPr>
-      <w:bookmarkStart w:id="37" w:name="module-3-computer-vision"/>
-      <w:bookmarkEnd w:id="37"/>
       <w:r>
         <w:t xml:space="preserve">Module 3: Computer Vision</w:t>
       </w:r>
     </w:p>
+    <w:bookmarkEnd w:id="37"/>
+    <w:bookmarkStart w:id="38" w:name="lecture-slides-2"/>
     <w:p>
       <w:pPr>
         <w:pStyle w:val="Heading3"/>
       </w:pPr>
-      <w:bookmarkStart w:id="38" w:name="lecture-slides-2"/>
-      <w:bookmarkEnd w:id="38"/>
       <w:r>
         <w:t xml:space="preserve">Lecture Slides</w:t>
       </w:r>
     </w:p>
-    <w:p>
-      <w:pPr>
-        <w:pStyle w:val="Compact"/>
-        <w:numPr>
-          <w:numId w:val="1007"/>
+    <w:bookmarkEnd w:id="38"/>
+    <w:p>
+      <w:pPr>
+        <w:pStyle w:val="Compact"/>
+        <w:numPr>
+          <w:numId w:val="8"/>
           <w:ilvl w:val="0"/>
         </w:numPr>
       </w:pPr>
@@ -453,7 +453,7 @@
       <w:pPr>
         <w:pStyle w:val="Compact"/>
         <w:numPr>
-          <w:numId w:val="1007"/>
+          <w:numId w:val="8"/>
           <w:ilvl w:val="0"/>
         </w:numPr>
       </w:pPr>
@@ -474,7 +474,7 @@
       <w:pPr>
         <w:pStyle w:val="Compact"/>
         <w:numPr>
-          <w:numId w:val="1007"/>
+          <w:numId w:val="8"/>
           <w:ilvl w:val="0"/>
         </w:numPr>
       </w:pPr>
@@ -491,21 +491,21 @@
         <w:t xml:space="preserve">Image Moments</w:t>
       </w:r>
     </w:p>
+    <w:bookmarkStart w:id="39" w:name="labs-2"/>
     <w:p>
       <w:pPr>
         <w:pStyle w:val="Heading3"/>
       </w:pPr>
-      <w:bookmarkStart w:id="39" w:name="labs-2"/>
-      <w:bookmarkEnd w:id="39"/>
       <w:r>
         <w:t xml:space="preserve">Labs</w:t>
       </w:r>
     </w:p>
-    <w:p>
-      <w:pPr>
-        <w:pStyle w:val="Compact"/>
-        <w:numPr>
-          <w:numId w:val="1008"/>
+    <w:bookmarkEnd w:id="39"/>
+    <w:p>
+      <w:pPr>
+        <w:pStyle w:val="Compact"/>
+        <w:numPr>
+          <w:numId w:val="9"/>
           <w:ilvl w:val="0"/>
         </w:numPr>
       </w:pPr>
@@ -524,7 +524,7 @@
       <w:hyperlink r:id="rId40">
         <w:r>
           <w:rPr>
-            <w:rStyle w:val="Hyperlink"/>
+            <w:rStyle w:val="Link"/>
           </w:rPr>
           <w:t xml:space="preserve">OpenCV Intro</w:t>
         </w:r>
@@ -534,7 +534,7 @@
       <w:pPr>
         <w:pStyle w:val="Compact"/>
         <w:numPr>
-          <w:numId w:val="1008"/>
+          <w:numId w:val="9"/>
           <w:ilvl w:val="0"/>
         </w:numPr>
       </w:pPr>
@@ -553,34 +553,34 @@
       <w:hyperlink r:id="rId41">
         <w:r>
           <w:rPr>
-            <w:rStyle w:val="Hyperlink"/>
+            <w:rStyle w:val="Link"/>
           </w:rPr>
           <w:t xml:space="preserve">Object Tracking</w:t>
         </w:r>
       </w:hyperlink>
     </w:p>
+    <w:bookmarkStart w:id="42" w:name="questions-2"/>
     <w:p>
       <w:pPr>
         <w:pStyle w:val="Heading3"/>
       </w:pPr>
-      <w:bookmarkStart w:id="42" w:name="questions-2"/>
-      <w:bookmarkEnd w:id="42"/>
       <w:r>
         <w:t xml:space="preserve">Questions</w:t>
       </w:r>
     </w:p>
-    <w:p>
-      <w:pPr>
-        <w:pStyle w:val="Compact"/>
-        <w:numPr>
-          <w:numId w:val="1009"/>
+    <w:bookmarkEnd w:id="42"/>
+    <w:p>
+      <w:pPr>
+        <w:pStyle w:val="Compact"/>
+        <w:numPr>
+          <w:numId w:val="10"/>
           <w:ilvl w:val="0"/>
         </w:numPr>
       </w:pPr>
       <w:hyperlink r:id="rId43">
         <w:r>
           <w:rPr>
-            <w:rStyle w:val="Hyperlink"/>
+            <w:rStyle w:val="Link"/>
           </w:rPr>
           <w:t xml:space="preserve">Student Version</w:t>
         </w:r>
@@ -590,14 +590,14 @@
       <w:pPr>
         <w:pStyle w:val="Compact"/>
         <w:numPr>
-          <w:numId w:val="1009"/>
+          <w:numId w:val="10"/>
           <w:ilvl w:val="0"/>
         </w:numPr>
       </w:pPr>
       <w:hyperlink r:id="rId44">
         <w:r>
           <w:rPr>
-            <w:rStyle w:val="Hyperlink"/>
+            <w:rStyle w:val="Link"/>
           </w:rPr>
           <w:t xml:space="preserve">Answers</w:t>
         </w:r>
@@ -610,16 +610,16 @@
         </w:pict>
       </w:r>
     </w:p>
+    <w:bookmarkStart w:id="45" w:name="module-4-machine-learning"/>
     <w:p>
       <w:pPr>
         <w:pStyle w:val="Heading2"/>
       </w:pPr>
-      <w:bookmarkStart w:id="45" w:name="module-4-machine-learning"/>
-      <w:bookmarkEnd w:id="45"/>
       <w:r>
         <w:t xml:space="preserve">Module 4: Machine Learning</w:t>
       </w:r>
     </w:p>
+    <w:bookmarkEnd w:id="45"/>
     <w:p>
       <w:r>
         <w:pict>
@@ -627,16 +627,16 @@
         </w:pict>
       </w:r>
     </w:p>
+    <w:bookmarkStart w:id="46" w:name="module-5-dead-reckoning"/>
     <w:p>
       <w:pPr>
         <w:pStyle w:val="Heading2"/>
       </w:pPr>
-      <w:bookmarkStart w:id="46" w:name="module-5-dead-reckoning"/>
-      <w:bookmarkEnd w:id="46"/>
       <w:r>
         <w:t xml:space="preserve">Module 5: Dead Reckoning</w:t>
       </w:r>
     </w:p>
+    <w:bookmarkEnd w:id="46"/>
     <w:p>
       <w:r>
         <w:pict>
@@ -644,16 +644,16 @@
         </w:pict>
       </w:r>
     </w:p>
+    <w:bookmarkStart w:id="47" w:name="module-6-path-planning"/>
     <w:p>
       <w:pPr>
         <w:pStyle w:val="Heading2"/>
       </w:pPr>
-      <w:bookmarkStart w:id="47" w:name="module-6-path-planning"/>
-      <w:bookmarkEnd w:id="47"/>
       <w:r>
         <w:t xml:space="preserve">Module 6: Path Planning</w:t>
       </w:r>
     </w:p>
+    <w:bookmarkEnd w:id="47"/>
     <w:p>
       <w:r>
         <w:pict>
@@ -661,16 +661,16 @@
         </w:pict>
       </w:r>
     </w:p>
+    <w:bookmarkStart w:id="48" w:name="module-7-robot-localization"/>
     <w:p>
       <w:pPr>
         <w:pStyle w:val="Heading2"/>
       </w:pPr>
-      <w:bookmarkStart w:id="48" w:name="module-7-robot-localization"/>
-      <w:bookmarkEnd w:id="48"/>
       <w:r>
         <w:t xml:space="preserve">Module 7: Robot Localization</w:t>
       </w:r>
     </w:p>
+    <w:bookmarkEnd w:id="48"/>
     <w:p>
       <w:r>
         <w:pict>
@@ -678,16 +678,16 @@
         </w:pict>
       </w:r>
     </w:p>
+    <w:bookmarkStart w:id="49" w:name="module-8-control"/>
     <w:p>
       <w:pPr>
         <w:pStyle w:val="Heading2"/>
       </w:pPr>
-      <w:bookmarkStart w:id="49" w:name="module-8-control"/>
-      <w:bookmarkEnd w:id="49"/>
       <w:r>
         <w:t xml:space="preserve">Module 8: Control</w:t>
       </w:r>
     </w:p>
+    <w:bookmarkEnd w:id="49"/>
     <w:p>
       <w:r>
         <w:pict>
@@ -695,16 +695,16 @@
         </w:pict>
       </w:r>
     </w:p>
+    <w:bookmarkStart w:id="50" w:name="module-9-obstacle-avoidance"/>
     <w:p>
       <w:pPr>
         <w:pStyle w:val="Heading2"/>
       </w:pPr>
-      <w:bookmarkStart w:id="50" w:name="module-9-obstacle-avoidance"/>
-      <w:bookmarkEnd w:id="50"/>
       <w:r>
         <w:t xml:space="preserve">Module 9: Obstacle Avoidance</w:t>
       </w:r>
     </w:p>
+    <w:bookmarkEnd w:id="50"/>
     <w:p>
       <w:r>
         <w:pict>
@@ -712,28 +712,28 @@
         </w:pict>
       </w:r>
     </w:p>
+    <w:bookmarkStart w:id="51" w:name="module-10-final-project"/>
     <w:p>
       <w:pPr>
         <w:pStyle w:val="Heading2"/>
       </w:pPr>
-      <w:bookmarkStart w:id="51" w:name="module-10-final-project"/>
-      <w:bookmarkEnd w:id="51"/>
       <w:r>
         <w:t xml:space="preserve">Module 10: Final Project</w:t>
       </w:r>
     </w:p>
-    <w:p>
-      <w:pPr>
-        <w:pStyle w:val="Compact"/>
-        <w:numPr>
-          <w:numId w:val="1010"/>
+    <w:bookmarkEnd w:id="51"/>
+    <w:p>
+      <w:pPr>
+        <w:pStyle w:val="Compact"/>
+        <w:numPr>
+          <w:numId w:val="11"/>
           <w:ilvl w:val="0"/>
         </w:numPr>
       </w:pPr>
       <w:hyperlink r:id="rId52">
         <w:r>
           <w:rPr>
-            <w:rStyle w:val="Hyperlink"/>
+            <w:rStyle w:val="Link"/>
           </w:rPr>
           <w:t xml:space="preserve">Harvester</w:t>
         </w:r>
@@ -743,47 +743,31 @@
       <w:pPr>
         <w:pStyle w:val="Compact"/>
         <w:numPr>
-          <w:numId w:val="1010"/>
+          <w:numId w:val="11"/>
           <w:ilvl w:val="0"/>
         </w:numPr>
       </w:pPr>
       <w:hyperlink r:id="rId53">
         <w:r>
           <w:rPr>
-            <w:rStyle w:val="Hyperlink"/>
+            <w:rStyle w:val="Link"/>
           </w:rPr>
           <w:t xml:space="preserve">Capture-the-Flag</w:t>
         </w:r>
       </w:hyperlink>
     </w:p>
-    <w:sectPr/>
   </w:body>
 </w:document>
 </file>
 
 <file path=word/footnotes.xml><?xml version="1.0" encoding="utf-8"?>
-<w:footnotes xmlns:w="http://schemas.openxmlformats.org/wordprocessingml/2006/main" xmlns:m="http://schemas.openxmlformats.org/officeDocument/2006/math" xmlns:r="http://schemas.openxmlformats.org/officeDocument/2006/relationships" xmlns:o="urn:schemas-microsoft-com:office:office" xmlns:v="urn:schemas-microsoft-com:vml" xmlns:w10="urn:schemas-microsoft-com:office:word" xmlns:a="http://schemas.openxmlformats.org/drawingml/2006/main" xmlns:pic="http://schemas.openxmlformats.org/drawingml/2006/picture" xmlns:wp="http://schemas.openxmlformats.org/drawingml/2006/wordprocessingDrawing">
-  <w:footnote w:type="continuationSeparator" w:id="0">
-    <w:p>
-      <w:r>
-        <w:continuationSeparator/>
-      </w:r>
-    </w:p>
-  </w:footnote>
-  <w:footnote w:type="separator" w:id="-1">
-    <w:p>
-      <w:r>
-        <w:separator/>
-      </w:r>
-    </w:p>
-  </w:footnote>
-</w:footnotes>
+<w:footnotes xmlns:w="http://schemas.openxmlformats.org/wordprocessingml/2006/main" xmlns:m="http://schemas.openxmlformats.org/officeDocument/2006/math" xmlns:r="http://schemas.openxmlformats.org/officeDocument/2006/relationships" xmlns:o="urn:schemas-microsoft-com:office:office" xmlns:v="urn:schemas-microsoft-com:vml" xmlns:w10="urn:schemas-microsoft-com:office:word" xmlns:a="http://schemas.openxmlformats.org/drawingml/2006/main" xmlns:pic="http://schemas.openxmlformats.org/drawingml/2006/picture" xmlns:wp="http://schemas.openxmlformats.org/drawingml/2006/wordprocessingDrawing"/>
 </file>
 
 <file path=word/numbering.xml><?xml version="1.0" encoding="utf-8"?>
 <w:numbering xmlns:w="http://schemas.openxmlformats.org/wordprocessingml/2006/main">
   <w:abstractNum w:abstractNumId="0">
-    <w:nsid w:val="e17f69ba"/>
+    <w:nsid w:val="c901fd81"/>
     <w:multiLevelType w:val="multilevel"/>
     <w:lvl w:ilvl="0">
       <w:numFmt w:val="bullet"/>
@@ -863,89 +847,8 @@
       </w:pPr>
     </w:lvl>
   </w:abstractNum>
-  <w:abstractNum w:abstractNumId="990">
-    <w:nsid w:val="911fa79c"/>
-    <w:multiLevelType w:val="multilevel"/>
-    <w:lvl w:ilvl="0">
-      <w:numFmt w:val="bullet"/>
-      <w:lvlText w:val=" "/>
-      <w:lvlJc w:val="left"/>
-      <w:pPr>
-        <w:tabs>
-          <w:tab w:val="num" w:pos="0"/>
-        </w:tabs>
-        <w:ind w:left="480" w:hanging="480"/>
-      </w:pPr>
-    </w:lvl>
-    <w:lvl w:ilvl="1">
-      <w:numFmt w:val="bullet"/>
-      <w:lvlText w:val=" "/>
-      <w:lvlJc w:val="left"/>
-      <w:pPr>
-        <w:tabs>
-          <w:tab w:val="num" w:pos="720"/>
-        </w:tabs>
-        <w:ind w:left="1200" w:hanging="480"/>
-      </w:pPr>
-    </w:lvl>
-    <w:lvl w:ilvl="2">
-      <w:numFmt w:val="bullet"/>
-      <w:lvlText w:val=" "/>
-      <w:lvlJc w:val="left"/>
-      <w:pPr>
-        <w:tabs>
-          <w:tab w:val="num" w:pos="1440"/>
-        </w:tabs>
-        <w:ind w:left="1920" w:hanging="480"/>
-      </w:pPr>
-    </w:lvl>
-    <w:lvl w:ilvl="3">
-      <w:numFmt w:val="bullet"/>
-      <w:lvlText w:val=" "/>
-      <w:lvlJc w:val="left"/>
-      <w:pPr>
-        <w:tabs>
-          <w:tab w:val="num" w:pos="2160"/>
-        </w:tabs>
-        <w:ind w:left="2640" w:hanging="480"/>
-      </w:pPr>
-    </w:lvl>
-    <w:lvl w:ilvl="4">
-      <w:numFmt w:val="bullet"/>
-      <w:lvlText w:val=" "/>
-      <w:lvlJc w:val="left"/>
-      <w:pPr>
-        <w:tabs>
-          <w:tab w:val="num" w:pos="2880"/>
-        </w:tabs>
-        <w:ind w:left="3360" w:hanging="480"/>
-      </w:pPr>
-    </w:lvl>
-    <w:lvl w:ilvl="5">
-      <w:numFmt w:val="bullet"/>
-      <w:lvlText w:val=" "/>
-      <w:lvlJc w:val="left"/>
-      <w:pPr>
-        <w:tabs>
-          <w:tab w:val="num" w:pos="3600"/>
-        </w:tabs>
-        <w:ind w:left="4080" w:hanging="480"/>
-      </w:pPr>
-    </w:lvl>
-    <w:lvl w:ilvl="6">
-      <w:numFmt w:val="bullet"/>
-      <w:lvlText w:val=" "/>
-      <w:lvlJc w:val="left"/>
-      <w:pPr>
-        <w:tabs>
-          <w:tab w:val="num" w:pos="4320"/>
-        </w:tabs>
-        <w:ind w:left="4800" w:hanging="480"/>
-      </w:pPr>
-    </w:lvl>
-  </w:abstractNum>
-  <w:abstractNum w:abstractNumId="991">
-    <w:nsid w:val="7aba2479"/>
+  <w:abstractNum w:abstractNumId="2">
+    <w:nsid w:val="1c1f044f"/>
     <w:multiLevelType w:val="multilevel"/>
     <w:lvl w:ilvl="0">
       <w:numFmt w:val="bullet"/>
@@ -1028,38 +931,35 @@
   <w:num w:numId="1">
     <w:abstractNumId w:val="0"/>
   </w:num>
-  <w:num w:numId="1000">
-    <w:abstractNumId w:val="990"/>
+  <w:num w:numId="2">
+    <w:abstractNumId w:val="2"/>
   </w:num>
-  <w:num w:numId="1001">
-    <w:abstractNumId w:val="991"/>
+  <w:num w:numId="3">
+    <w:abstractNumId w:val="2"/>
   </w:num>
-  <w:num w:numId="1002">
-    <w:abstractNumId w:val="991"/>
+  <w:num w:numId="4">
+    <w:abstractNumId w:val="2"/>
   </w:num>
-  <w:num w:numId="1003">
-    <w:abstractNumId w:val="991"/>
+  <w:num w:numId="5">
+    <w:abstractNumId w:val="2"/>
   </w:num>
-  <w:num w:numId="1004">
-    <w:abstractNumId w:val="991"/>
+  <w:num w:numId="6">
+    <w:abstractNumId w:val="2"/>
   </w:num>
-  <w:num w:numId="1005">
-    <w:abstractNumId w:val="991"/>
+  <w:num w:numId="7">
+    <w:abstractNumId w:val="2"/>
   </w:num>
-  <w:num w:numId="1006">
-    <w:abstractNumId w:val="991"/>
+  <w:num w:numId="8">
+    <w:abstractNumId w:val="2"/>
   </w:num>
-  <w:num w:numId="1007">
-    <w:abstractNumId w:val="991"/>
+  <w:num w:numId="9">
+    <w:abstractNumId w:val="2"/>
   </w:num>
-  <w:num w:numId="1008">
-    <w:abstractNumId w:val="991"/>
+  <w:num w:numId="10">
+    <w:abstractNumId w:val="2"/>
   </w:num>
-  <w:num w:numId="1009">
-    <w:abstractNumId w:val="991"/>
-  </w:num>
-  <w:num w:numId="1010">
-    <w:abstractNumId w:val="991"/>
+  <w:num w:numId="11">
+    <w:abstractNumId w:val="2"/>
   </w:num>
 </w:numbering>
 </file>
@@ -1085,25 +985,13 @@
   <w:style w:type="paragraph" w:default="1" w:styleId="Normal">
     <w:name w:val="Normal"/>
     <w:qFormat/>
-  </w:style>
-  <w:style w:type="paragraph" w:styleId="BodyText">
-    <w:name w:val="Body Text"/>
-    <w:basedOn w:val="Normal"/>
-    <w:link w:val="BodyTextChar"/>
     <w:pPr>
       <w:spacing w:before="180" w:after="180"/>
     </w:pPr>
-    <w:qFormat/>
-  </w:style>
-  <w:style w:type="paragraph" w:customStyle="1" w:styleId="FirstParagraph">
-    <w:name w:val="First Paragraph"/>
-    <w:basedOn w:val="BodyText"/>
-    <w:next w:val="BodyText"/>
-    <w:qFormat/>
-  </w:style>
-  <w:style w:type="paragraph" w:customStyle="1" w:styleId="Compact">
+  </w:style>
+  <w:style w:type="paragraph" w:styleId="Compact">
     <w:name w:val="Compact"/>
-    <w:basedOn w:val="BodyText"/>
+    <w:basedOn w:val="Normal"/>
     <w:qFormat/>
     <w:pPr>
       <w:spacing w:before="36" w:after="36"/>
@@ -1112,7 +1000,7 @@
   <w:style w:type="paragraph" w:styleId="Title">
     <w:name w:val="Title"/>
     <w:basedOn w:val="Normal"/>
-    <w:next w:val="BodyText"/>
+    <w:next w:val="Normal"/>
     <w:qFormat/>
     <w:pPr>
       <w:keepNext/>
@@ -1129,25 +1017,9 @@
       <w:szCs w:val="36"/>
     </w:rPr>
   </w:style>
-  <w:style w:type="paragraph" w:styleId="Subtitle">
-    <w:name w:val="Subtitle"/>
-    <w:basedOn w:val="Title"/>
-    <w:next w:val="BodyText"/>
-    <w:qFormat/>
-    <w:pPr>
-      <w:keepNext/>
-      <w:keepLines/>
-      <w:spacing w:before="240" w:after="240"/>
-      <w:jc w:val="center"/>
-    </w:pPr>
-    <w:rPr>
-      <w:sz w:val="30"/>
-      <w:szCs w:val="30"/>
-    </w:rPr>
-  </w:style>
-  <w:style w:type="paragraph" w:customStyle="1" w:styleId="Author">
-    <w:name w:val="Author"/>
-    <w:next w:val="BodyText"/>
+  <w:style w:type="paragraph" w:styleId="Authors">
+    <w:name w:val="Authors"/>
+    <w:next w:val="Normal"/>
     <w:qFormat/>
     <w:pPr>
       <w:keepNext/>
@@ -1157,7 +1029,7 @@
   </w:style>
   <w:style w:type="paragraph" w:styleId="Date">
     <w:name w:val="Date"/>
-    <w:next w:val="BodyText"/>
+    <w:next w:val="Normal"/>
     <w:qFormat/>
     <w:pPr>
       <w:keepNext/>
@@ -1165,33 +1037,10 @@
       <w:jc w:val="center"/>
     </w:pPr>
   </w:style>
-  <w:style w:type="paragraph" w:customStyle="1" w:styleId="Abstract">
-    <w:name w:val="Abstract"/>
-    <w:basedOn w:val="Normal"/>
-    <w:next w:val="BodyText"/>
-    <w:qFormat/>
-    <w:pPr>
-      <w:keepNext/>
-      <w:keepLines/>
-      <w:spacing w:before="300" w:after="300"/>
-    </w:pPr>
-    <w:rPr>
-      <w:sz w:val="20"/>
-      <w:szCs w:val="20"/>
-    </w:rPr>
-  </w:style>
-  <w:style w:type="paragraph" w:styleId="Bibliography">
-    <w:name w:val="Bibliography"/>
-    <w:basedOn w:val="Normal"/>
-    <w:next w:val="Bibliography"/>
-    <w:qFormat/>
-    <w:pPr/>
-    <w:rPr/>
-  </w:style>
   <w:style w:type="paragraph" w:styleId="Heading1">
     <w:name w:val="Heading 1"/>
     <w:basedOn w:val="Normal"/>
-    <w:next w:val="BodyText"/>
+    <w:next w:val="Normal"/>
     <w:uiPriority w:val="9"/>
     <w:qFormat/>
     <w:pPr>
@@ -1205,14 +1054,14 @@
       <w:b/>
       <w:bCs/>
       <w:color w:val="345A8A" w:themeColor="accent1" w:themeShade="B5"/>
-      <w:sz w:val="32"/>
-      <w:szCs w:val="32"/>
+      <w:sz w:val="36"/>
+      <w:szCs w:val="36"/>
     </w:rPr>
   </w:style>
   <w:style w:type="paragraph" w:styleId="Heading2">
     <w:name w:val="Heading 2"/>
     <w:basedOn w:val="Normal"/>
-    <w:next w:val="BodyText"/>
+    <w:next w:val="Normal"/>
     <w:uiPriority w:val="9"/>
     <w:unhideWhenUsed/>
     <w:qFormat/>
@@ -1234,7 +1083,7 @@
   <w:style w:type="paragraph" w:styleId="Heading3">
     <w:name w:val="Heading 3"/>
     <w:basedOn w:val="Normal"/>
-    <w:next w:val="BodyText"/>
+    <w:next w:val="Normal"/>
     <w:uiPriority w:val="9"/>
     <w:unhideWhenUsed/>
     <w:qFormat/>
@@ -1242,7 +1091,7 @@
       <w:keepNext/>
       <w:keepLines/>
       <w:spacing w:before="200" w:after="0"/>
-      <w:outlineLvl w:val="2"/>
+      <w:outlineLvl w:val="1"/>
     </w:pPr>
     <w:rPr>
       <w:rFonts w:asciiTheme="majorHAnsi" w:eastAsiaTheme="majorEastAsia" w:hAnsiTheme="majorHAnsi" w:cstheme="majorBidi"/>
@@ -1256,7 +1105,7 @@
   <w:style w:type="paragraph" w:styleId="Heading4">
     <w:name w:val="Heading 4"/>
     <w:basedOn w:val="Normal"/>
-    <w:next w:val="BodyText"/>
+    <w:next w:val="Normal"/>
     <w:uiPriority w:val="9"/>
     <w:unhideWhenUsed/>
     <w:qFormat/>
@@ -1264,7 +1113,7 @@
       <w:keepNext/>
       <w:keepLines/>
       <w:spacing w:before="200" w:after="0"/>
-      <w:outlineLvl w:val="3"/>
+      <w:outlineLvl w:val="1"/>
     </w:pPr>
     <w:rPr>
       <w:rFonts w:asciiTheme="majorHAnsi" w:eastAsiaTheme="majorEastAsia" w:hAnsiTheme="majorHAnsi" w:cstheme="majorBidi"/>
@@ -1278,7 +1127,7 @@
   <w:style w:type="paragraph" w:styleId="Heading5">
     <w:name w:val="Heading 5"/>
     <w:basedOn w:val="Normal"/>
-    <w:next w:val="BodyText"/>
+    <w:next w:val="Normal"/>
     <w:uiPriority w:val="9"/>
     <w:unhideWhenUsed/>
     <w:qFormat/>
@@ -1286,7 +1135,7 @@
       <w:keepNext/>
       <w:keepLines/>
       <w:spacing w:before="200" w:after="0"/>
-      <w:outlineLvl w:val="4"/>
+      <w:outlineLvl w:val="1"/>
     </w:pPr>
     <w:rPr>
       <w:rFonts w:asciiTheme="majorHAnsi" w:eastAsiaTheme="majorEastAsia" w:hAnsiTheme="majorHAnsi" w:cstheme="majorBidi"/>
@@ -1297,36 +1146,15 @@
       <w:szCs w:val="24"/>
     </w:rPr>
   </w:style>
-  <w:style w:type="paragraph" w:styleId="Heading6">
-    <w:name w:val="Heading 6"/>
+  <w:style w:type="paragraph" w:styleId="BlockQuote">
+    <w:name w:val="Block Quote"/>
     <w:basedOn w:val="Normal"/>
-    <w:next w:val="BodyText"/>
-    <w:uiPriority w:val="9"/>
-    <w:unhideWhenUsed/>
-    <w:qFormat/>
-    <w:pPr>
-      <w:keepNext/>
-      <w:keepLines/>
-      <w:spacing w:before="200" w:after="0"/>
-      <w:outlineLvl w:val="5"/>
-    </w:pPr>
-    <w:rPr>
-      <w:rFonts w:asciiTheme="majorHAnsi" w:eastAsiaTheme="majorEastAsia" w:hAnsiTheme="majorHAnsi" w:cstheme="majorBidi"/>
-      <w:color w:val="4F81BD" w:themeColor="accent1"/>
-      <w:sz w:val="24"/>
-      <w:szCs w:val="24"/>
-    </w:rPr>
-  </w:style>
-  <w:style w:type="paragraph" w:styleId="BlockText">
-    <w:name w:val="Block Text"/>
-    <w:basedOn w:val="BodyText"/>
-    <w:next w:val="BodyText"/>
+    <w:next w:val="Normal"/>
     <w:uiPriority w:val="9"/>
     <w:unhideWhenUsed/>
     <w:qFormat/>
     <w:pPr>
       <w:spacing w:before="100" w:after="100"/>
-      <w:ind w:firstLine="0"/>
     </w:pPr>
     <w:rPr>
       <w:rFonts w:asciiTheme="majorHAnsi" w:eastAsiaTheme="majorEastAsia" w:hAnsiTheme="majorHAnsi" w:cstheme="majorBidi"/>
@@ -1334,14 +1162,6 @@
       <w:sz w:val="20"/>
       <w:szCs w:val="20"/>
     </w:rPr>
-  </w:style>
-  <w:style w:type="paragraph" w:styleId="FootnoteText">
-    <w:name w:val="Footnote Text"/>
-    <w:basedOn w:val="Normal"/>
-    <w:next w:val="FootnoteText"/>
-    <w:uiPriority w:val="9"/>
-    <w:unhideWhenUsed/>
-    <w:qFormat/>
   </w:style>
   <w:style w:type="character" w:default="1" w:styleId="DefaultParagraphFont">
     <w:name w:val="Default Paragraph Font"/>
@@ -1363,7 +1183,7 @@
       </w:tblCellMar>
     </w:tblPr>
   </w:style>
-  <w:style w:type="paragraph" w:customStyle="1" w:styleId="DefinitionTerm">
+  <w:style w:type="paragraph" w:styleId="DefinitionTerm">
     <w:name w:val="Definition Term"/>
     <w:basedOn w:val="Normal"/>
     <w:next w:val="Definition"/>
@@ -1376,12 +1196,20 @@
       <w:b/>
     </w:rPr>
   </w:style>
-  <w:style w:type="paragraph" w:customStyle="1" w:styleId="Definition">
+  <w:style w:type="paragraph" w:styleId="Definition">
     <w:name w:val="Definition"/>
     <w:basedOn w:val="Normal"/>
   </w:style>
-  <w:style w:type="paragraph" w:styleId="Caption">
-    <w:name w:val="Caption"/>
+  <w:style w:type="paragraph" w:styleId="BodyText">
+    <w:name w:val="Body Text"/>
+    <w:basedOn w:val="Normal"/>
+    <w:link w:val="BodyTextChar"/>
+    <w:pPr>
+      <w:spacing w:after="120"/>
+    </w:pPr>
+  </w:style>
+  <w:style w:type="paragraph" w:styleId="TableCaption">
+    <w:name w:val="Table Caption"/>
     <w:basedOn w:val="Normal"/>
     <w:link w:val="BodyTextChar"/>
     <w:pPr>
@@ -1391,27 +1219,16 @@
       <w:i/>
     </w:rPr>
   </w:style>
-  <w:style w:type="paragraph" w:customStyle="1" w:styleId="TableCaption">
-    <w:name w:val="Table Caption"/>
-    <w:basedOn w:val="Caption"/>
+  <w:style w:type="paragraph" w:styleId="ImageCaption">
+    <w:name w:val="Image Caption"/>
+    <w:basedOn w:val="Normal"/>
+    <w:link w:val="BodyTextChar"/>
     <w:pPr>
-      <w:keepNext/>
+      <w:spacing w:before="0" w:after="120"/>
     </w:pPr>
-  </w:style>
-  <w:style w:type="paragraph" w:customStyle="1" w:styleId="ImageCaption">
-    <w:name w:val="Image Caption"/>
-    <w:basedOn w:val="Caption"/>
-  </w:style>
-  <w:style w:type="paragraph" w:customStyle="1" w:styleId="Figure">
-    <w:name w:val="Figure"/>
-    <w:basedOn w:val="Normal"/>
-  </w:style>
-  <w:style w:type="paragraph" w:customStyle="1" w:styleId="FigureWithCaption">
-    <w:name w:val="Figure with Caption"/>
-    <w:basedOn w:val="Figure"/>
-    <w:pPr>
-      <w:keepNext/>
-    </w:pPr>
+    <w:rPr>
+      <w:i/>
+    </w:rPr>
   </w:style>
   <w:style w:type="character" w:customStyle="1" w:styleId="BodyTextChar">
     <w:name w:val="Body Text Char"/>
@@ -1426,36 +1243,18 @@
       <w:sz w:val="22"/>
     </w:rPr>
   </w:style>
-  <w:style w:type="character" w:styleId="FootnoteReference">
-    <w:name w:val="Footnote Reference"/>
+  <w:style w:type="character" w:customStyle="1" w:styleId="FootnoteRef">
+    <w:name w:val="Footnote Ref"/>
     <w:basedOn w:val="BodyTextChar"/>
     <w:rPr>
       <w:vertAlign w:val="superscript"/>
     </w:rPr>
   </w:style>
-  <w:style w:type="character" w:styleId="Hyperlink">
-    <w:name w:val="Hyperlink"/>
+  <w:style w:type="character" w:customStyle="1" w:styleId="Link">
+    <w:name w:val="Link"/>
     <w:basedOn w:val="BodyTextChar"/>
     <w:rPr>
       <w:color w:val="4F81BD" w:themeColor="accent1"/>
-    </w:rPr>
-  </w:style>
-  <w:style w:type="paragraph" w:styleId="TOCHeading">
-    <w:name w:val="TOC Heading"/>
-    <w:basedOn w:val="Heading1"/>
-    <w:next w:val="BodyText"/>
-    <w:uiPriority w:val="39"/>
-    <w:unhideWhenUsed/>
-    <w:qFormat/>
-    <w:pPr>
-      <w:spacing w:before="240" w:line="259" w:lineRule="auto"/>
-      <w:outlineLvl w:val="9"/>
-    </w:pPr>
-    <w:rPr>
-      <w:rFonts w:asciiTheme="majorHAnsi" w:eastAsiaTheme="majorEastAsia" w:hAnsiTheme="majorHAnsi" w:cstheme="majorBidi"/>
-      <w:b w:val="0"/>
-      <w:bCs w:val="0"/>
-      <w:color w:val="365F91" w:themeColor="accent1" w:themeShade="BF"/>
     </w:rPr>
   </w:style>
   <w:style w:type="paragraph" w:customStyle="1" w:styleId="SourceCode">
@@ -1502,13 +1301,6 @@
       <w:color w:val="40a070"/>
     </w:rPr>
   </w:style>
-  <w:style w:type="character" w:customStyle="1" w:styleId="ConstantTok">
-    <w:name w:val="ConstantTok"/>
-    <w:basedOn w:val="VerbatimChar"/>
-    <w:rPr>
-      <w:color w:val="880000"/>
-    </w:rPr>
-  </w:style>
   <w:style w:type="character" w:customStyle="1" w:styleId="CharTok">
     <w:name w:val="CharTok"/>
     <w:basedOn w:val="VerbatimChar"/>
@@ -1516,13 +1308,6 @@
       <w:color w:val="4070a0"/>
     </w:rPr>
   </w:style>
-  <w:style w:type="character" w:customStyle="1" w:styleId="SpecialCharTok">
-    <w:name w:val="SpecialCharTok"/>
-    <w:basedOn w:val="VerbatimChar"/>
-    <w:rPr>
-      <w:color w:val="4070a0"/>
-    </w:rPr>
-  </w:style>
   <w:style w:type="character" w:customStyle="1" w:styleId="StringTok">
     <w:name w:val="StringTok"/>
     <w:basedOn w:val="VerbatimChar"/>
@@ -1530,25 +1315,6 @@
       <w:color w:val="4070a0"/>
     </w:rPr>
   </w:style>
-  <w:style w:type="character" w:customStyle="1" w:styleId="VerbatimStringTok">
-    <w:name w:val="VerbatimStringTok"/>
-    <w:basedOn w:val="VerbatimChar"/>
-    <w:rPr>
-      <w:color w:val="4070a0"/>
-    </w:rPr>
-  </w:style>
-  <w:style w:type="character" w:customStyle="1" w:styleId="SpecialStringTok">
-    <w:name w:val="SpecialStringTok"/>
-    <w:basedOn w:val="VerbatimChar"/>
-    <w:rPr>
-      <w:color w:val="bb6688"/>
-    </w:rPr>
-  </w:style>
-  <w:style w:type="character" w:customStyle="1" w:styleId="ImportTok">
-    <w:name w:val="ImportTok"/>
-    <w:basedOn w:val="VerbatimChar"/>
-    <w:rPr/>
-  </w:style>
   <w:style w:type="character" w:customStyle="1" w:styleId="CommentTok">
     <w:name w:val="CommentTok"/>
     <w:basedOn w:val="VerbatimChar"/>
@@ -1557,32 +1323,6 @@
       <w:i/>
     </w:rPr>
   </w:style>
-  <w:style w:type="character" w:customStyle="1" w:styleId="DocumentationTok">
-    <w:name w:val="DocumentationTok"/>
-    <w:basedOn w:val="VerbatimChar"/>
-    <w:rPr>
-      <w:color w:val="ba2121"/>
-      <w:i/>
-    </w:rPr>
-  </w:style>
-  <w:style w:type="character" w:customStyle="1" w:styleId="AnnotationTok">
-    <w:name w:val="AnnotationTok"/>
-    <w:basedOn w:val="VerbatimChar"/>
-    <w:rPr>
-      <w:color w:val="60a0b0"/>
-      <w:b/>
-      <w:i/>
-    </w:rPr>
-  </w:style>
-  <w:style w:type="character" w:customStyle="1" w:styleId="CommentVarTok">
-    <w:name w:val="CommentVarTok"/>
-    <w:basedOn w:val="VerbatimChar"/>
-    <w:rPr>
-      <w:color w:val="60a0b0"/>
-      <w:b/>
-      <w:i/>
-    </w:rPr>
-  </w:style>
   <w:style w:type="character" w:customStyle="1" w:styleId="OtherTok">
     <w:name w:val="OtherTok"/>
     <w:basedOn w:val="VerbatimChar"/>
@@ -1590,89 +1330,25 @@
       <w:color w:val="007020"/>
     </w:rPr>
   </w:style>
+  <w:style w:type="character" w:customStyle="1" w:styleId="AlertTok">
+    <w:name w:val="AlertTok"/>
+    <w:basedOn w:val="VerbatimChar"/>
+    <w:rPr>
+      <w:color w:val="ff0000"/>
+      <w:b/>
+    </w:rPr>
+  </w:style>
   <w:style w:type="character" w:customStyle="1" w:styleId="FunctionTok">
     <w:name w:val="FunctionTok"/>
     <w:basedOn w:val="VerbatimChar"/>
     <w:rPr>
       <w:color w:val="06287e"/>
-    </w:rPr>
-  </w:style>
-  <w:style w:type="character" w:customStyle="1" w:styleId="VariableTok">
-    <w:name w:val="VariableTok"/>
-    <w:basedOn w:val="VerbatimChar"/>
-    <w:rPr>
-      <w:color w:val="19177c"/>
-    </w:rPr>
-  </w:style>
-  <w:style w:type="character" w:customStyle="1" w:styleId="ControlFlowTok">
-    <w:name w:val="ControlFlowTok"/>
-    <w:basedOn w:val="VerbatimChar"/>
-    <w:rPr>
-      <w:color w:val="007020"/>
-      <w:b/>
-    </w:rPr>
-  </w:style>
-  <w:style w:type="character" w:customStyle="1" w:styleId="OperatorTok">
-    <w:name w:val="OperatorTok"/>
-    <w:basedOn w:val="VerbatimChar"/>
-    <w:rPr>
-      <w:color w:val="666666"/>
-    </w:rPr>
-  </w:style>
-  <w:style w:type="character" w:customStyle="1" w:styleId="BuiltInTok">
-    <w:name w:val="BuiltInTok"/>
-    <w:basedOn w:val="VerbatimChar"/>
-    <w:rPr/>
-  </w:style>
-  <w:style w:type="character" w:customStyle="1" w:styleId="ExtensionTok">
-    <w:name w:val="ExtensionTok"/>
-    <w:basedOn w:val="VerbatimChar"/>
-    <w:rPr/>
-  </w:style>
-  <w:style w:type="character" w:customStyle="1" w:styleId="PreprocessorTok">
-    <w:name w:val="PreprocessorTok"/>
-    <w:basedOn w:val="VerbatimChar"/>
-    <w:rPr>
-      <w:color w:val="bc7a00"/>
-    </w:rPr>
-  </w:style>
-  <w:style w:type="character" w:customStyle="1" w:styleId="AttributeTok">
-    <w:name w:val="AttributeTok"/>
-    <w:basedOn w:val="VerbatimChar"/>
-    <w:rPr>
-      <w:color w:val="7d9029"/>
     </w:rPr>
   </w:style>
   <w:style w:type="character" w:customStyle="1" w:styleId="RegionMarkerTok">
     <w:name w:val="RegionMarkerTok"/>
     <w:basedOn w:val="VerbatimChar"/>
     <w:rPr/>
-  </w:style>
-  <w:style w:type="character" w:customStyle="1" w:styleId="InformationTok">
-    <w:name w:val="InformationTok"/>
-    <w:basedOn w:val="VerbatimChar"/>
-    <w:rPr>
-      <w:color w:val="60a0b0"/>
-      <w:b/>
-      <w:i/>
-    </w:rPr>
-  </w:style>
-  <w:style w:type="character" w:customStyle="1" w:styleId="WarningTok">
-    <w:name w:val="WarningTok"/>
-    <w:basedOn w:val="VerbatimChar"/>
-    <w:rPr>
-      <w:color w:val="60a0b0"/>
-      <w:b/>
-      <w:i/>
-    </w:rPr>
-  </w:style>
-  <w:style w:type="character" w:customStyle="1" w:styleId="AlertTok">
-    <w:name w:val="AlertTok"/>
-    <w:basedOn w:val="VerbatimChar"/>
-    <w:rPr>
-      <w:color w:val="ff0000"/>
-      <w:b/>
-    </w:rPr>
   </w:style>
   <w:style w:type="character" w:customStyle="1" w:styleId="ErrorTok">
     <w:name w:val="ErrorTok"/>

</xml_diff>